<commit_message>
made changes in ssformat
</commit_message>
<xml_diff>
--- a/backend/ssformat.docx
+++ b/backend/ssformat.docx
@@ -154,8 +154,6 @@
         </w:rPr>
         <w:t>{Department}</w:t>
       </w:r>
-      <w:bookmarkStart w:id="0" w:name="_GoBack"/>
-      <w:bookmarkEnd w:id="0"/>
     </w:p>
     <w:p>
       <w:pPr>
@@ -199,6 +197,8 @@
         </w:rPr>
         <w:tab/>
       </w:r>
+      <w:bookmarkStart w:id="0" w:name="_GoBack"/>
+      <w:bookmarkEnd w:id="0"/>
     </w:p>
     <w:p>
       <w:pPr>
@@ -320,13 +320,15 @@
               <w:outlineLvl w:val="0"/>
               <w:rPr>
                 <w:rFonts w:eastAsia="Times New Roman" w:cstheme="minorHAnsi"/>
-                <w:position w:val="-1"/>
-                <w:lang w:val="en-US"/>
-              </w:rPr>
-            </w:pPr>
-            <w:r>
-              <w:rPr>
-                <w:rFonts w:eastAsia="Times New Roman" w:cstheme="minorHAnsi"/>
+                <w:b/>
+                <w:position w:val="-1"/>
+                <w:lang w:val="en-US"/>
+              </w:rPr>
+            </w:pPr>
+            <w:r>
+              <w:rPr>
+                <w:rFonts w:eastAsia="Times New Roman" w:cstheme="minorHAnsi"/>
+                <w:b/>
                 <w:position w:val="-1"/>
                 <w:lang w:val="en-US"/>
               </w:rPr>
@@ -350,13 +352,15 @@
               <w:outlineLvl w:val="0"/>
               <w:rPr>
                 <w:rFonts w:eastAsia="Times New Roman" w:cstheme="minorHAnsi"/>
-                <w:position w:val="-1"/>
-                <w:lang w:val="en-US"/>
-              </w:rPr>
-            </w:pPr>
-            <w:r>
-              <w:rPr>
-                <w:rFonts w:eastAsia="Times New Roman" w:cstheme="minorHAnsi"/>
+                <w:b/>
+                <w:position w:val="-1"/>
+                <w:lang w:val="en-US"/>
+              </w:rPr>
+            </w:pPr>
+            <w:r>
+              <w:rPr>
+                <w:rFonts w:eastAsia="Times New Roman" w:cstheme="minorHAnsi"/>
+                <w:b/>
                 <w:position w:val="-1"/>
                 <w:lang w:val="en-US"/>
               </w:rPr>
@@ -448,13 +452,15 @@
               <w:outlineLvl w:val="0"/>
               <w:rPr>
                 <w:rFonts w:eastAsia="Times New Roman" w:cstheme="minorHAnsi"/>
-                <w:position w:val="-1"/>
-                <w:lang w:val="en-US"/>
-              </w:rPr>
-            </w:pPr>
-            <w:r>
-              <w:rPr>
-                <w:rFonts w:eastAsia="Times New Roman" w:cstheme="minorHAnsi"/>
+                <w:b/>
+                <w:position w:val="-1"/>
+                <w:lang w:val="en-US"/>
+              </w:rPr>
+            </w:pPr>
+            <w:r>
+              <w:rPr>
+                <w:rFonts w:eastAsia="Times New Roman" w:cstheme="minorHAnsi"/>
+                <w:b/>
                 <w:position w:val="-1"/>
                 <w:lang w:val="en-US"/>
               </w:rPr>
@@ -478,13 +484,15 @@
               <w:outlineLvl w:val="0"/>
               <w:rPr>
                 <w:rFonts w:eastAsia="Times New Roman" w:cstheme="minorHAnsi"/>
-                <w:position w:val="-1"/>
-                <w:lang w:val="en-US"/>
-              </w:rPr>
-            </w:pPr>
-            <w:r>
-              <w:rPr>
-                <w:rFonts w:eastAsia="Times New Roman" w:cstheme="minorHAnsi"/>
+                <w:b/>
+                <w:position w:val="-1"/>
+                <w:lang w:val="en-US"/>
+              </w:rPr>
+            </w:pPr>
+            <w:r>
+              <w:rPr>
+                <w:rFonts w:eastAsia="Times New Roman" w:cstheme="minorHAnsi"/>
+                <w:b/>
                 <w:position w:val="-1"/>
                 <w:lang w:val="en-US"/>
               </w:rPr>
@@ -4233,7 +4241,7 @@
 </file>
 
 <file path=customXml/itemProps1.xml><?xml version="1.0" encoding="utf-8"?>
-<ds:datastoreItem xmlns:ds="http://schemas.openxmlformats.org/officeDocument/2006/customXml" ds:itemID="{14D37F10-9120-490C-B5FE-F9C425D095D7}">
+<ds:datastoreItem xmlns:ds="http://schemas.openxmlformats.org/officeDocument/2006/customXml" ds:itemID="{A5429B4B-EA2C-40C6-AA36-88A32E433F9A}">
   <ds:schemaRefs>
     <ds:schemaRef ds:uri="http://schemas.openxmlformats.org/officeDocument/2006/bibliography"/>
   </ds:schemaRefs>

</xml_diff>

<commit_message>
both the single and batch processing is woking now
</commit_message>
<xml_diff>
--- a/backend/ssformat.docx
+++ b/backend/ssformat.docx
@@ -332,7 +332,7 @@
                 <w:position w:val="-1"/>
                 <w:lang w:val="en-US"/>
               </w:rPr>
-              <w:t>E</w:t>
+              <w:t>PS</w:t>
             </w:r>
           </w:p>
         </w:tc>
@@ -464,7 +464,7 @@
                 <w:position w:val="-1"/>
                 <w:lang w:val="en-US"/>
               </w:rPr>
-              <w:t>{E}</w:t>
+              <w:t>{PS}</w:t>
             </w:r>
           </w:p>
         </w:tc>
@@ -496,7 +496,25 @@
                 <w:position w:val="-1"/>
                 <w:lang w:val="en-US"/>
               </w:rPr>
-              <w:t>{OT}</w:t>
+              <w:t>{OT</w:t>
+            </w:r>
+            <w:r>
+              <w:rPr>
+                <w:rFonts w:eastAsia="Times New Roman" w:cstheme="minorHAnsi"/>
+                <w:b/>
+                <w:position w:val="-1"/>
+                <w:lang w:val="en-US"/>
+              </w:rPr>
+              <w:t xml:space="preserve"> (Days)</w:t>
+            </w:r>
+            <w:r>
+              <w:rPr>
+                <w:rFonts w:eastAsia="Times New Roman" w:cstheme="minorHAnsi"/>
+                <w:b/>
+                <w:position w:val="-1"/>
+                <w:lang w:val="en-US"/>
+              </w:rPr>
+              <w:t>}</w:t>
             </w:r>
           </w:p>
         </w:tc>
@@ -4241,7 +4259,7 @@
 </file>
 
 <file path=customXml/itemProps1.xml><?xml version="1.0" encoding="utf-8"?>
-<ds:datastoreItem xmlns:ds="http://schemas.openxmlformats.org/officeDocument/2006/customXml" ds:itemID="{A5429B4B-EA2C-40C6-AA36-88A32E433F9A}">
+<ds:datastoreItem xmlns:ds="http://schemas.openxmlformats.org/officeDocument/2006/customXml" ds:itemID="{B9A7C331-56A0-4634-9EFA-065C9BDC35B3}">
   <ds:schemaRefs>
     <ds:schemaRef ds:uri="http://schemas.openxmlformats.org/officeDocument/2006/bibliography"/>
   </ds:schemaRefs>

</xml_diff>

<commit_message>
Added Reports page in the service
</commit_message>
<xml_diff>
--- a/backend/ssformat.docx
+++ b/backend/ssformat.docx
@@ -197,8 +197,6 @@
         </w:rPr>
         <w:tab/>
       </w:r>
-      <w:bookmarkStart w:id="0" w:name="_GoBack"/>
-      <w:bookmarkEnd w:id="0"/>
     </w:p>
     <w:p>
       <w:pPr>
@@ -498,15 +496,8 @@
               </w:rPr>
               <w:t>{OT</w:t>
             </w:r>
-            <w:r>
-              <w:rPr>
-                <w:rFonts w:eastAsia="Times New Roman" w:cstheme="minorHAnsi"/>
-                <w:b/>
-                <w:position w:val="-1"/>
-                <w:lang w:val="en-US"/>
-              </w:rPr>
-              <w:t xml:space="preserve"> (Days)</w:t>
-            </w:r>
+            <w:bookmarkStart w:id="0" w:name="_GoBack"/>
+            <w:bookmarkEnd w:id="0"/>
             <w:r>
               <w:rPr>
                 <w:rFonts w:eastAsia="Times New Roman" w:cstheme="minorHAnsi"/>
@@ -3005,7 +2996,7 @@
         <v:path o:extrusionok="f" gradientshapeok="t" o:connecttype="rect"/>
         <o:lock v:ext="edit" aspectratio="t"/>
       </v:shapetype>
-      <v:shape id="_x0000_i1031" type="#_x0000_t75" style="width:379.5pt;height:379.5pt;visibility:visible;mso-wrap-style:square" o:bullet="t">
+      <v:shape id="_x0000_i1031" type="#_x0000_t75" style="width:378.75pt;height:378.75pt;visibility:visible;mso-wrap-style:square" o:bullet="t">
         <v:imagedata r:id="rId1" o:title=""/>
       </v:shape>
     </w:pict>
@@ -4259,7 +4250,7 @@
 </file>
 
 <file path=customXml/itemProps1.xml><?xml version="1.0" encoding="utf-8"?>
-<ds:datastoreItem xmlns:ds="http://schemas.openxmlformats.org/officeDocument/2006/customXml" ds:itemID="{B9A7C331-56A0-4634-9EFA-065C9BDC35B3}">
+<ds:datastoreItem xmlns:ds="http://schemas.openxmlformats.org/officeDocument/2006/customXml" ds:itemID="{DFC54217-B1DC-45FA-97B7-D65A9E5A9410}">
   <ds:schemaRefs>
     <ds:schemaRef ds:uri="http://schemas.openxmlformats.org/officeDocument/2006/bibliography"/>
   </ds:schemaRefs>

</xml_diff>